<commit_message>
added express.js notes, finished up to app.use() middleware
</commit_message>
<xml_diff>
--- a/ReactJS/React Material UI/React Material UI Notes (bad and incomplete).docx
+++ b/ReactJS/React Material UI/React Material UI Notes (bad and incomplete).docx
@@ -1473,6 +1473,9 @@
         </w:numPr>
       </w:pPr>
       <w:r>
+        <w:rPr>
+          <w:noProof/>
+        </w:rPr>
         <w:drawing>
           <wp:inline distT="0" distB="0" distL="0" distR="0" wp14:anchorId="7AC75B72" wp14:editId="4D0C2B22">
             <wp:extent cx="4963218" cy="3867690"/>
@@ -1519,6 +1522,9 @@
         </w:numPr>
       </w:pPr>
       <w:r>
+        <w:rPr>
+          <w:noProof/>
+        </w:rPr>
         <w:drawing>
           <wp:inline distT="0" distB="0" distL="0" distR="0" wp14:anchorId="0FF0D905" wp14:editId="25C23C28">
             <wp:extent cx="3648584" cy="657317"/>
@@ -1565,6 +1571,9 @@
         </w:numPr>
       </w:pPr>
       <w:r>
+        <w:rPr>
+          <w:noProof/>
+        </w:rPr>
         <w:lastRenderedPageBreak/>
         <w:drawing>
           <wp:inline distT="0" distB="0" distL="0" distR="0" wp14:anchorId="1D5831CC" wp14:editId="5B7B137C">
@@ -1618,6 +1627,144 @@
     <w:p/>
     <w:p/>
     <w:p>
+      <w:r>
+        <w:t>Paper</w:t>
+      </w:r>
+    </w:p>
+    <w:p>
+      <w:pPr>
+        <w:pStyle w:val="ListParagraph"/>
+        <w:numPr>
+          <w:ilvl w:val="0"/>
+          <w:numId w:val="1"/>
+        </w:numPr>
+      </w:pPr>
+      <w:r>
+        <w:t>Paper is MUI’s background component</w:t>
+      </w:r>
+    </w:p>
+    <w:p>
+      <w:pPr>
+        <w:pStyle w:val="ListParagraph"/>
+        <w:numPr>
+          <w:ilvl w:val="0"/>
+          <w:numId w:val="1"/>
+        </w:numPr>
+      </w:pPr>
+      <w:r>
+        <w:t>We want to use it whenever we need a background for something</w:t>
+      </w:r>
+    </w:p>
+    <w:p>
+      <w:pPr>
+        <w:pStyle w:val="ListParagraph"/>
+        <w:numPr>
+          <w:ilvl w:val="0"/>
+          <w:numId w:val="1"/>
+        </w:numPr>
+      </w:pPr>
+      <w:r>
+        <w:drawing>
+          <wp:inline distT="0" distB="0" distL="0" distR="0" wp14:anchorId="099A7DDF" wp14:editId="06DB84F2">
+            <wp:extent cx="5830114" cy="600159"/>
+            <wp:effectExtent l="0" t="0" r="0" b="9525"/>
+            <wp:docPr id="6" name="Picture 6" descr="Text&#10;&#10;Description automatically generated"/>
+            <wp:cNvGraphicFramePr>
+              <a:graphicFrameLocks xmlns:a="http://schemas.openxmlformats.org/drawingml/2006/main" noChangeAspect="1"/>
+            </wp:cNvGraphicFramePr>
+            <a:graphic xmlns:a="http://schemas.openxmlformats.org/drawingml/2006/main">
+              <a:graphicData uri="http://schemas.openxmlformats.org/drawingml/2006/picture">
+                <pic:pic xmlns:pic="http://schemas.openxmlformats.org/drawingml/2006/picture">
+                  <pic:nvPicPr>
+                    <pic:cNvPr id="6" name="Picture 6" descr="Text&#10;&#10;Description automatically generated"/>
+                    <pic:cNvPicPr/>
+                  </pic:nvPicPr>
+                  <pic:blipFill>
+                    <a:blip r:embed="rId22"/>
+                    <a:stretch>
+                      <a:fillRect/>
+                    </a:stretch>
+                  </pic:blipFill>
+                  <pic:spPr>
+                    <a:xfrm>
+                      <a:off x="0" y="0"/>
+                      <a:ext cx="5830114" cy="600159"/>
+                    </a:xfrm>
+                    <a:prstGeom prst="rect">
+                      <a:avLst/>
+                    </a:prstGeom>
+                  </pic:spPr>
+                </pic:pic>
+              </a:graphicData>
+            </a:graphic>
+          </wp:inline>
+        </w:drawing>
+      </w:r>
+    </w:p>
+    <w:p>
+      <w:pPr>
+        <w:pStyle w:val="ListParagraph"/>
+        <w:numPr>
+          <w:ilvl w:val="0"/>
+          <w:numId w:val="1"/>
+        </w:numPr>
+      </w:pPr>
+      <w:r>
+        <w:drawing>
+          <wp:inline distT="0" distB="0" distL="0" distR="0" wp14:anchorId="2B91DC65" wp14:editId="15C0C8C4">
+            <wp:extent cx="3953427" cy="314369"/>
+            <wp:effectExtent l="0" t="0" r="0" b="9525"/>
+            <wp:docPr id="7" name="Picture 7"/>
+            <wp:cNvGraphicFramePr>
+              <a:graphicFrameLocks xmlns:a="http://schemas.openxmlformats.org/drawingml/2006/main" noChangeAspect="1"/>
+            </wp:cNvGraphicFramePr>
+            <a:graphic xmlns:a="http://schemas.openxmlformats.org/drawingml/2006/main">
+              <a:graphicData uri="http://schemas.openxmlformats.org/drawingml/2006/picture">
+                <pic:pic xmlns:pic="http://schemas.openxmlformats.org/drawingml/2006/picture">
+                  <pic:nvPicPr>
+                    <pic:cNvPr id="1" name=""/>
+                    <pic:cNvPicPr/>
+                  </pic:nvPicPr>
+                  <pic:blipFill>
+                    <a:blip r:embed="rId23"/>
+                    <a:stretch>
+                      <a:fillRect/>
+                    </a:stretch>
+                  </pic:blipFill>
+                  <pic:spPr>
+                    <a:xfrm>
+                      <a:off x="0" y="0"/>
+                      <a:ext cx="3953427" cy="314369"/>
+                    </a:xfrm>
+                    <a:prstGeom prst="rect">
+                      <a:avLst/>
+                    </a:prstGeom>
+                  </pic:spPr>
+                </pic:pic>
+              </a:graphicData>
+            </a:graphic>
+          </wp:inline>
+        </w:drawing>
+      </w:r>
+    </w:p>
+    <w:p/>
+    <w:p/>
+    <w:p/>
+    <w:p/>
+    <w:p/>
+    <w:p/>
+    <w:p/>
+    <w:p/>
+    <w:p/>
+    <w:p/>
+    <w:p/>
+    <w:p/>
+    <w:p/>
+    <w:p/>
+    <w:p/>
+    <w:p/>
+    <w:p/>
+    <w:p>
       <w:proofErr w:type="spellStart"/>
       <w:r>
         <w:t>Sx</w:t>
@@ -1675,7 +1822,7 @@
           <w:numId w:val="1"/>
         </w:numPr>
       </w:pPr>
-      <w:hyperlink r:id="rId22" w:history="1">
+      <w:hyperlink r:id="rId24" w:history="1">
         <w:r>
           <w:rPr>
             <w:rStyle w:val="Hyperlink"/>

</xml_diff>